<commit_message>
Chapters 1 - 5
Edited RScripts and Annotated PDFs for Chapters 1-5 Examples
</commit_message>
<xml_diff>
--- a/Chapter_2/Chp_2_Example_14_EmpiricalRule.docx
+++ b/Chapter_2/Chp_2_Example_14_EmpiricalRule.docx
@@ -16,7 +16,7 @@
       </w:pPr>
       <w:bookmarkStart w:id="0" w:name="reading-in-values-from-file"/>
       <w:r>
-        <w:pict w14:anchorId="07D46CE6">
+        <w:pict w14:anchorId="5FE01DE1">
           <v:shapetype id="_x0000_t75" coordsize="21600,21600" o:spt="75" o:preferrelative="t" path="m@4@5l@4@11@9@11@9@5xe" filled="f" stroked="f">
             <v:stroke joinstyle="miter"/>
             <v:formulas>
@@ -36,8 +36,8 @@
             <v:path o:extrusionok="f" gradientshapeok="t" o:connecttype="rect"/>
             <o:lock v:ext="edit" aspectratio="t"/>
           </v:shapetype>
-          <v:shape id="Picture 1" o:spid="_x0000_s1026" type="#_x0000_t75" alt="Graphical user interface, website&#13;&#13;&#13;&#13;&#13;&#13;&#13;&#13;&#10;&#13;&#13;&#13;&#13;&#13;&#13;&#13;&#13;&#10;Description automatically generated" style="position:absolute;margin-left:4.9pt;margin-top:1.8pt;width:125pt;height:159.5pt;z-index:251659264;visibility:visible;mso-wrap-style:square;mso-wrap-edited:f;mso-width-percent:0;mso-height-percent:0;mso-wrap-distance-left:9pt;mso-wrap-distance-top:0;mso-wrap-distance-right:9pt;mso-wrap-distance-bottom:0;mso-position-horizontal:absolute;mso-position-horizontal-relative:text;mso-position-vertical:absolute;mso-position-vertical-relative:text;mso-width-percent:0;mso-height-percent:0;mso-width-relative:page;mso-height-relative:page" stroked="t">
-            <v:imagedata r:id="rId7" o:title="Graphical user interface, website&#13;&#13;&#13;&#13;&#13;&#13;&#13;&#13;&#10;&#13;&#13;&#13;&#13;&#13;&#13;&#13;&#13;&#10;Description automatically generated"/>
+          <v:shape id="Picture 1" o:spid="_x0000_s1026" type="#_x0000_t75" alt="Graphical user interface, website&#13;&#13;&#13;&#13;&#13;&#13;&#13;&#13;&#13;&#13;&#10;&#13;&#13;&#13;&#13;&#13;&#13;&#13;&#13;&#13;&#13;&#10;Description automatically generated" style="position:absolute;margin-left:4.9pt;margin-top:1.8pt;width:125pt;height:159.5pt;z-index:251659264;visibility:visible;mso-wrap-style:square;mso-wrap-edited:f;mso-width-percent:0;mso-height-percent:0;mso-wrap-distance-left:9pt;mso-wrap-distance-top:0;mso-wrap-distance-right:9pt;mso-wrap-distance-bottom:0;mso-position-horizontal:absolute;mso-position-horizontal-relative:text;mso-position-vertical:absolute;mso-position-vertical-relative:text;mso-width-percent:0;mso-height-percent:0;mso-width-relative:page;mso-height-relative:page" stroked="t">
+            <v:imagedata r:id="rId7" o:title="Graphical user interface, website&#13;&#13;&#13;&#13;&#13;&#13;&#13;&#13;&#13;&#13;&#10;&#13;&#13;&#13;&#13;&#13;&#13;&#13;&#13;&#13;&#13;&#10;Description automatically generated"/>
             <w10:wrap type="square"/>
           </v:shape>
         </w:pict>
@@ -206,62 +206,7 @@
           <w:sz w:val="40"/>
           <w:szCs w:val="40"/>
         </w:rPr>
-        <w:t>Example 1</w:t>
-      </w:r>
-      <w:r>
-        <w:rPr>
-          <w:rFonts w:ascii="Calibri Light" w:eastAsia="Times New Roman" w:hAnsi="Calibri Light" w:cs="Times New Roman"/>
-          <w:b/>
-          <w:bCs/>
-          <w:color w:val="70AD47"/>
-          <w:sz w:val="40"/>
-          <w:szCs w:val="40"/>
-        </w:rPr>
-        <w:t>4</w:t>
-      </w:r>
-      <w:r>
-        <w:rPr>
-          <w:rFonts w:ascii="Calibri Light" w:eastAsia="Times New Roman" w:hAnsi="Calibri Light" w:cs="Times New Roman"/>
-          <w:b/>
-          <w:bCs/>
-          <w:color w:val="70AD47"/>
-          <w:sz w:val="40"/>
-          <w:szCs w:val="40"/>
-        </w:rPr>
-        <w:t xml:space="preserve">: </w:t>
-      </w:r>
-      <w:r>
-        <w:rPr>
-          <w:rFonts w:ascii="Calibri Light" w:eastAsia="Times New Roman" w:hAnsi="Calibri Light" w:cs="Times New Roman"/>
-          <w:b/>
-          <w:bCs/>
-          <w:color w:val="70AD47"/>
-          <w:sz w:val="40"/>
-          <w:szCs w:val="40"/>
-        </w:rPr>
-        <w:t>Female Student Heights</w:t>
-      </w:r>
-      <w:r>
-        <w:rPr>
-          <w:rFonts w:ascii="Calibri Light" w:eastAsia="Times New Roman" w:hAnsi="Calibri Light" w:cs="Times New Roman"/>
-          <w:b/>
-          <w:bCs/>
-          <w:color w:val="70AD47"/>
-          <w:sz w:val="40"/>
-          <w:szCs w:val="40"/>
-        </w:rPr>
-        <w:t xml:space="preserve"> –             </w:t>
-      </w:r>
-      <w:r>
-        <w:rPr>
-          <w:rFonts w:ascii="Calibri Light" w:eastAsia="Times New Roman" w:hAnsi="Calibri Light" w:cs="Times New Roman"/>
-          <w:b/>
-          <w:bCs/>
-          <w:color w:val="70AD47"/>
-          <w:sz w:val="40"/>
-          <w:szCs w:val="40"/>
-        </w:rPr>
-        <w:t>Empirical Rule</w:t>
+        <w:t>Example 14: Female Student Heights –             Empirical Rule</w:t>
       </w:r>
     </w:p>
     <w:p>
@@ -280,7 +225,7 @@
         <w:rPr>
           <w:rStyle w:val="NormalTok"/>
         </w:rPr>
-        <w:t xml:space="preserve">student_heights </w:t>
+        <w:t xml:space="preserve">studentHeights </w:t>
       </w:r>
       <w:r>
         <w:rPr>
@@ -316,7 +261,7 @@
         <w:rPr>
           <w:rStyle w:val="StringTok"/>
         </w:rPr>
-        <w:t>'http://www.artofstats.com/data/chapter2/heights.csv'</w:t>
+        <w:t>'https://raw.githubusercontent.com/artofstat/data/master/Chapter2/heights.csv'</w:t>
       </w:r>
       <w:r>
         <w:rPr>
@@ -337,13 +282,7 @@
         <w:rPr>
           <w:rStyle w:val="NormalTok"/>
         </w:rPr>
-        <w:t xml:space="preserve">(student_heights) </w:t>
-      </w:r>
-      <w:r>
-        <w:rPr>
-          <w:rStyle w:val="CommentTok"/>
-        </w:rPr>
-        <w:t># so we can refer to variable names</w:t>
+        <w:t>(studentHeights)</w:t>
       </w:r>
     </w:p>
     <w:p>
@@ -373,7 +312,7 @@
         <w:rPr>
           <w:rStyle w:val="NormalTok"/>
         </w:rPr>
-        <w:t xml:space="preserve">heights_women </w:t>
+        <w:t xml:space="preserve">heightsWomen </w:t>
       </w:r>
       <w:r>
         <w:rPr>
@@ -484,7 +423,7 @@
         <w:rPr>
           <w:rStyle w:val="NormalTok"/>
         </w:rPr>
-        <w:t>(heights_women)</w:t>
+        <w:t>(heightsWomen)</w:t>
       </w:r>
     </w:p>
     <w:p>
@@ -522,7 +461,7 @@
         <w:rPr>
           <w:rStyle w:val="NormalTok"/>
         </w:rPr>
-        <w:t>(heights_women)</w:t>
+        <w:t>(heightsWomen)</w:t>
       </w:r>
     </w:p>
     <w:p>
@@ -560,7 +499,7 @@
         <w:rPr>
           <w:rStyle w:val="NormalTok"/>
         </w:rPr>
-        <w:t>(heights_women)</w:t>
+        <w:t>(heightsWomen)</w:t>
       </w:r>
     </w:p>
     <w:p>
@@ -598,17 +537,20 @@
         <w:rPr>
           <w:rStyle w:val="NormalTok"/>
         </w:rPr>
-        <w:t xml:space="preserve">(heights_women) </w:t>
+        <w:t xml:space="preserve">(heightsWomen) </w:t>
       </w:r>
     </w:p>
     <w:p>
       <w:pPr>
         <w:pStyle w:val="SourceCode"/>
-      </w:pPr>
-      <w:r>
         <w:rPr>
           <w:rStyle w:val="VerbatimChar"/>
         </w:rPr>
+      </w:pPr>
+      <w:r>
+        <w:rPr>
+          <w:rStyle w:val="VerbatimChar"/>
+        </w:rPr>
         <w:t xml:space="preserve">##    Min. 1st Qu.  Median    Mean 3rd Qu.    Max. </w:t>
       </w:r>
       <w:r>
@@ -620,17 +562,12 @@
         </w:rPr>
         <w:t>##   56.00   64.00   65.00   65.28   67.00   77.00</w:t>
       </w:r>
-    </w:p>
-    <w:p>
-      <w:pPr>
-        <w:pStyle w:val="Heading2"/>
-      </w:pPr>
       <w:bookmarkStart w:id="6" w:name="creating-histogram-using-ggplot2"/>
       <w:bookmarkEnd w:id="5"/>
     </w:p>
     <w:p>
       <w:pPr>
-        <w:pStyle w:val="BodyText"/>
+        <w:pStyle w:val="SourceCode"/>
       </w:pPr>
     </w:p>
     <w:p>
@@ -683,7 +620,7 @@
         <w:rPr>
           <w:rStyle w:val="NormalTok"/>
         </w:rPr>
-        <w:t xml:space="preserve">(heights_women), </w:t>
+        <w:t xml:space="preserve">(heightsWomen), </w:t>
       </w:r>
       <w:r>
         <w:br/>
@@ -716,7 +653,7 @@
         <w:rPr>
           <w:rStyle w:val="NormalTok"/>
         </w:rPr>
-        <w:t xml:space="preserve"> heights_women, </w:t>
+        <w:t xml:space="preserve"> heightsWomen, </w:t>
       </w:r>
       <w:r>
         <w:br/>
@@ -1127,6 +1064,15 @@
         <w:t xml:space="preserve">), </w:t>
       </w:r>
       <w:r>
+        <w:br/>
+      </w:r>
+      <w:r>
+        <w:rPr>
+          <w:rStyle w:val="NormalTok"/>
+        </w:rPr>
+        <w:t xml:space="preserve">                     </w:t>
+      </w:r>
+      <w:r>
         <w:rPr>
           <w:rStyle w:val="AttributeTok"/>
         </w:rPr>
@@ -1187,6 +1133,15 @@
         <w:t xml:space="preserve">), </w:t>
       </w:r>
       <w:r>
+        <w:br/>
+      </w:r>
+      <w:r>
+        <w:rPr>
+          <w:rStyle w:val="NormalTok"/>
+        </w:rPr>
+        <w:t xml:space="preserve">                     </w:t>
+      </w:r>
+      <w:r>
         <w:rPr>
           <w:rStyle w:val="AttributeTok"/>
         </w:rPr>
@@ -1403,16 +1358,7 @@
         <w:rPr>
           <w:rStyle w:val="NormalTok"/>
         </w:rPr>
-        <w:t>()</w:t>
-      </w:r>
-      <w:r>
-        <w:br/>
-      </w:r>
-      <w:r>
-        <w:rPr>
-          <w:rStyle w:val="NormalTok"/>
-        </w:rPr>
-        <w:t xml:space="preserve">        )</w:t>
+        <w:t>())</w:t>
       </w:r>
     </w:p>
     <w:p>
@@ -1424,8 +1370,8 @@
           <w:noProof/>
         </w:rPr>
         <w:drawing>
-          <wp:inline distT="0" distB="0" distL="0" distR="0" wp14:anchorId="3AD8FDB6" wp14:editId="1A8B4DEC">
-            <wp:extent cx="5947981" cy="4764506"/>
+          <wp:inline distT="0" distB="0" distL="0" distR="0" wp14:anchorId="5B989054" wp14:editId="358761CF">
+            <wp:extent cx="5942679" cy="4760259"/>
             <wp:effectExtent l="0" t="0" r="0" b="0"/>
             <wp:docPr id="27" name="Picture"/>
             <wp:cNvGraphicFramePr>
@@ -1449,7 +1395,7 @@
                   <pic:spPr bwMode="auto">
                     <a:xfrm>
                       <a:off x="0" y="0"/>
-                      <a:ext cx="5976389" cy="4787261"/>
+                      <a:ext cx="5967313" cy="4779991"/>
                     </a:xfrm>
                     <a:prstGeom prst="rect">
                       <a:avLst/>
@@ -1527,7 +1473,7 @@
   <w:abstractNum w:abstractNumId="0" w15:restartNumberingAfterBreak="0">
     <w:nsid w:val="0000A990"/>
     <w:multiLevelType w:val="multilevel"/>
-    <w:tmpl w:val="B6904158"/>
+    <w:tmpl w:val="E97275B4"/>
     <w:lvl w:ilvl="0">
       <w:numFmt w:val="bullet"/>
       <w:lvlText w:val=" "/>
@@ -1601,7 +1547,7 @@
       </w:pPr>
     </w:lvl>
   </w:abstractNum>
-  <w:num w:numId="1" w16cid:durableId="458109645">
+  <w:num w:numId="1" w16cid:durableId="2115008104">
     <w:abstractNumId w:val="0"/>
   </w:num>
 </w:numbering>

</xml_diff>